<commit_message>
Tratando de lograr esto, TIENE QUE FUNCIONAR!
</commit_message>
<xml_diff>
--- a/QRs-De-Pacientes.docx
+++ b/QRs-De-Pacientes.docx
@@ -9,6 +9,29 @@
           <w:noProof/>
         </w:rPr>
       </w:pPr>
+      <w:r>
+        <w:rPr>
+          <w:b/>
+          <w:noProof/>
+        </w:rPr>
+        <w:t xml:space="preserve"> </w:t>
+      </w:r>
+      <w:r>
+        <w:rPr>
+          <w:b/>
+          <w:noProof/>
+        </w:rPr>
+        <w:t xml:space="preserve"> </w:t>
+      </w:r>
+      <w:r>
+        <w:rPr>
+          <w:b/>
+          <w:noProof/>
+        </w:rPr>
+        <w:t xml:space="preserve">  </w:t>
+      </w:r>
+      <w:bookmarkStart w:id="0" w:name="_GoBack"/>
+      <w:bookmarkEnd w:id="0"/>
       <w:r>
         <w:rPr>
           <w:b/>
@@ -194,8 +217,6 @@
           <w:noProof/>
         </w:rPr>
       </w:pPr>
-      <w:bookmarkStart w:id="0" w:name="_GoBack"/>
-      <w:bookmarkEnd w:id="0"/>
     </w:p>
     <w:p>
       <w:pPr>
@@ -470,6 +491,7 @@
     <w:lsdException w:name="HTML Sample" w:semiHidden="1" w:unhideWhenUsed="1"/>
     <w:lsdException w:name="HTML Typewriter" w:semiHidden="1" w:unhideWhenUsed="1"/>
     <w:lsdException w:name="HTML Variable" w:semiHidden="1" w:unhideWhenUsed="1"/>
+    <w:lsdException w:name="Normal Table" w:semiHidden="1" w:unhideWhenUsed="1"/>
     <w:lsdException w:name="annotation subject" w:semiHidden="1" w:unhideWhenUsed="1"/>
     <w:lsdException w:name="No List" w:semiHidden="1" w:unhideWhenUsed="1"/>
     <w:lsdException w:name="Outline List 1" w:semiHidden="1" w:unhideWhenUsed="1"/>
@@ -516,8 +538,10 @@
     <w:lsdException w:name="Table Subtle 2" w:semiHidden="1" w:unhideWhenUsed="1"/>
     <w:lsdException w:name="Table Web 1" w:semiHidden="1" w:unhideWhenUsed="1"/>
     <w:lsdException w:name="Table Web 2" w:semiHidden="1" w:unhideWhenUsed="1"/>
+    <w:lsdException w:name="Table Web 3" w:semiHidden="1" w:unhideWhenUsed="1"/>
     <w:lsdException w:name="Balloon Text" w:semiHidden="1" w:unhideWhenUsed="1"/>
     <w:lsdException w:name="Table Grid" w:uiPriority="39"/>
+    <w:lsdException w:name="Table Theme" w:semiHidden="1" w:unhideWhenUsed="1"/>
     <w:lsdException w:name="Placeholder Text" w:semiHidden="1"/>
     <w:lsdException w:name="No Spacing" w:uiPriority="1" w:qFormat="1"/>
     <w:lsdException w:name="Light Shading" w:uiPriority="60"/>

</xml_diff>